<commit_message>
Completed Porgress report of the project due 12th of Oct. Added minute of the day
</commit_message>
<xml_diff>
--- a/Biweekly_Updates/10.09.2017.docx
+++ b/Biweekly_Updates/10.09.2017.docx
@@ -106,8 +106,546 @@
         <w:tab/>
         <w:t>- Specify if you want feedback</w:t>
       </w:r>
+    </w:p>
+    <w:p>
+      <w:pPr>
+        <w:tabs>
+          <w:tab w:val="left" w:pos="6060"/>
+        </w:tabs>
+        <w:rPr>
+          <w:rFonts w:ascii="Times New Roman" w:hAnsi="Times New Roman" w:cs="Times New Roman"/>
+        </w:rPr>
+      </w:pPr>
+    </w:p>
+    <w:p>
+      <w:pPr>
+        <w:tabs>
+          <w:tab w:val="left" w:pos="6060"/>
+        </w:tabs>
+        <w:jc w:val="center"/>
+        <w:rPr>
+          <w:rFonts w:ascii="Times New Roman" w:hAnsi="Times New Roman" w:cs="Times New Roman"/>
+          <w:b/>
+          <w:sz w:val="36"/>
+        </w:rPr>
+      </w:pPr>
+    </w:p>
+    <w:p>
+      <w:pPr>
+        <w:tabs>
+          <w:tab w:val="left" w:pos="6060"/>
+        </w:tabs>
+        <w:jc w:val="center"/>
+        <w:rPr>
+          <w:rFonts w:ascii="Times New Roman" w:hAnsi="Times New Roman" w:cs="Times New Roman"/>
+          <w:b/>
+          <w:sz w:val="36"/>
+        </w:rPr>
+      </w:pPr>
+      <w:r>
+        <w:rPr>
+          <w:rFonts w:ascii="Times New Roman" w:hAnsi="Times New Roman" w:cs="Times New Roman"/>
+          <w:b/>
+          <w:sz w:val="36"/>
+        </w:rPr>
+        <w:t>Project Update #1</w:t>
+      </w:r>
+    </w:p>
+    <w:p>
+      <w:pPr>
+        <w:tabs>
+          <w:tab w:val="left" w:pos="6060"/>
+        </w:tabs>
+        <w:jc w:val="center"/>
+        <w:rPr>
+          <w:rFonts w:ascii="Times New Roman" w:hAnsi="Times New Roman" w:cs="Times New Roman"/>
+          <w:sz w:val="32"/>
+        </w:rPr>
+      </w:pPr>
+      <w:r>
+        <w:rPr>
+          <w:rFonts w:ascii="Times New Roman" w:hAnsi="Times New Roman" w:cs="Times New Roman"/>
+          <w:sz w:val="32"/>
+        </w:rPr>
+        <w:t>-Stock Screener-</w:t>
+      </w:r>
+    </w:p>
+    <w:p>
+      <w:pPr>
+        <w:tabs>
+          <w:tab w:val="left" w:pos="6060"/>
+        </w:tabs>
+        <w:jc w:val="center"/>
+        <w:rPr>
+          <w:rFonts w:ascii="Times New Roman" w:hAnsi="Times New Roman" w:cs="Times New Roman"/>
+          <w:sz w:val="44"/>
+        </w:rPr>
+      </w:pPr>
+    </w:p>
+    <w:p>
+      <w:pPr>
+        <w:tabs>
+          <w:tab w:val="left" w:pos="6060"/>
+        </w:tabs>
+        <w:rPr>
+          <w:rFonts w:ascii="Times New Roman" w:hAnsi="Times New Roman" w:cs="Times New Roman"/>
+          <w:b/>
+          <w:sz w:val="36"/>
+        </w:rPr>
+      </w:pPr>
+      <w:r>
+        <w:rPr>
+          <w:rFonts w:ascii="Times New Roman" w:hAnsi="Times New Roman" w:cs="Times New Roman"/>
+          <w:b/>
+          <w:sz w:val="36"/>
+        </w:rPr>
+        <w:t>What have we done so far?</w:t>
+      </w:r>
+    </w:p>
+    <w:p>
+      <w:pPr>
+        <w:tabs>
+          <w:tab w:val="left" w:pos="6060"/>
+        </w:tabs>
+        <w:rPr>
+          <w:rFonts w:ascii="Times New Roman" w:hAnsi="Times New Roman" w:cs="Times New Roman"/>
+          <w:sz w:val="36"/>
+        </w:rPr>
+      </w:pPr>
+    </w:p>
+    <w:p>
+      <w:pPr>
+        <w:ind w:firstLine="720"/>
+        <w:rPr>
+          <w:rFonts w:ascii="Times New Roman" w:hAnsi="Times New Roman" w:cs="Times New Roman"/>
+        </w:rPr>
+      </w:pPr>
+      <w:r>
+        <w:rPr>
+          <w:rFonts w:ascii="Times New Roman" w:hAnsi="Times New Roman" w:cs="Times New Roman"/>
+        </w:rPr>
+        <w:t>In the beginning, our group decided to</w:t>
+      </w:r>
+      <w:r>
+        <w:rPr>
+          <w:rFonts w:ascii="Times New Roman" w:hAnsi="Times New Roman" w:cs="Times New Roman"/>
+        </w:rPr>
+        <w:t xml:space="preserve"> </w:t>
+      </w:r>
+      <w:r>
+        <w:rPr>
+          <w:rFonts w:ascii="Times New Roman" w:hAnsi="Times New Roman" w:cs="Times New Roman"/>
+        </w:rPr>
+        <w:t>choose</w:t>
+      </w:r>
+      <w:r>
+        <w:rPr>
+          <w:rFonts w:ascii="Times New Roman" w:hAnsi="Times New Roman" w:cs="Times New Roman"/>
+        </w:rPr>
+        <w:t xml:space="preserve"> an agile approach </w:t>
+      </w:r>
+      <w:r>
+        <w:rPr>
+          <w:rFonts w:ascii="Times New Roman" w:hAnsi="Times New Roman" w:cs="Times New Roman"/>
+        </w:rPr>
+        <w:t>for this project. We have had multiple meetings each week to map ou</w:t>
+      </w:r>
+      <w:r>
+        <w:rPr>
+          <w:rFonts w:ascii="Times New Roman" w:hAnsi="Times New Roman" w:cs="Times New Roman"/>
+        </w:rPr>
+        <w:t>t our future progress steps. Initially,</w:t>
+      </w:r>
+      <w:r>
+        <w:rPr>
+          <w:rFonts w:ascii="Times New Roman" w:hAnsi="Times New Roman" w:cs="Times New Roman"/>
+        </w:rPr>
+        <w:t xml:space="preserve"> we chose the necessary tools </w:t>
+      </w:r>
+      <w:r>
+        <w:rPr>
+          <w:rFonts w:ascii="Times New Roman" w:hAnsi="Times New Roman" w:cs="Times New Roman"/>
+        </w:rPr>
+        <w:t>needed for our stock screener application such as API (Alpha Va</w:t>
+      </w:r>
+      <w:r>
+        <w:rPr>
+          <w:rFonts w:ascii="Times New Roman" w:hAnsi="Times New Roman" w:cs="Times New Roman"/>
+        </w:rPr>
+        <w:t>ntage) and our stock indicators. Then,</w:t>
+      </w:r>
+      <w:r>
+        <w:rPr>
+          <w:rFonts w:ascii="Times New Roman" w:hAnsi="Times New Roman" w:cs="Times New Roman"/>
+        </w:rPr>
+        <w:t xml:space="preserve"> we proceeded to do more research on </w:t>
+      </w:r>
+      <w:r>
+        <w:rPr>
+          <w:rFonts w:ascii="Times New Roman" w:hAnsi="Times New Roman" w:cs="Times New Roman"/>
+        </w:rPr>
+        <w:t xml:space="preserve">the factors that drive these indicators and decided what thresholds are appropriate for our application. Moving forward, we then created wireframes for the application interface so that we can build off that. </w:t>
+      </w:r>
+    </w:p>
+    <w:p>
+      <w:pPr>
+        <w:tabs>
+          <w:tab w:val="left" w:pos="6060"/>
+        </w:tabs>
+        <w:rPr>
+          <w:rFonts w:ascii="Times New Roman" w:hAnsi="Times New Roman" w:cs="Times New Roman"/>
+        </w:rPr>
+      </w:pPr>
+    </w:p>
+    <w:p>
+      <w:pPr>
+        <w:ind w:firstLine="720"/>
+        <w:rPr>
+          <w:rFonts w:ascii="Times New Roman" w:hAnsi="Times New Roman" w:cs="Times New Roman"/>
+        </w:rPr>
+      </w:pPr>
+      <w:r>
+        <w:rPr>
+          <w:rFonts w:ascii="Times New Roman" w:hAnsi="Times New Roman" w:cs="Times New Roman"/>
+        </w:rPr>
+        <w:t>We have s</w:t>
+      </w:r>
+      <w:r>
+        <w:rPr>
+          <w:rFonts w:ascii="Times New Roman" w:hAnsi="Times New Roman" w:cs="Times New Roman"/>
+        </w:rPr>
+        <w:t xml:space="preserve">et up our repository on GitHub and created a branch for each member of the team. In the repository, we keep track of the minutes, future goals, tasks for future meeting and the source code of our application. In the meantime, we also got familiarized with the </w:t>
+      </w:r>
+      <w:proofErr w:type="spellStart"/>
+      <w:r>
+        <w:rPr>
+          <w:rFonts w:ascii="Times New Roman" w:hAnsi="Times New Roman" w:cs="Times New Roman"/>
+        </w:rPr>
+        <w:t>Git</w:t>
+      </w:r>
+      <w:proofErr w:type="spellEnd"/>
+      <w:r>
+        <w:rPr>
+          <w:rFonts w:ascii="Times New Roman" w:hAnsi="Times New Roman" w:cs="Times New Roman"/>
+        </w:rPr>
+        <w:t xml:space="preserve"> language and its basic commands. As we go along, we are planning to further develop our </w:t>
+      </w:r>
+      <w:proofErr w:type="spellStart"/>
+      <w:r>
+        <w:rPr>
+          <w:rFonts w:ascii="Times New Roman" w:hAnsi="Times New Roman" w:cs="Times New Roman"/>
+        </w:rPr>
+        <w:t>Git</w:t>
+      </w:r>
+      <w:proofErr w:type="spellEnd"/>
+      <w:r>
+        <w:rPr>
+          <w:rFonts w:ascii="Times New Roman" w:hAnsi="Times New Roman" w:cs="Times New Roman"/>
+        </w:rPr>
+        <w:t xml:space="preserve"> knowledge.</w:t>
+      </w:r>
+    </w:p>
+    <w:p>
+      <w:pPr>
+        <w:tabs>
+          <w:tab w:val="left" w:pos="6060"/>
+        </w:tabs>
+        <w:rPr>
+          <w:rFonts w:ascii="Times New Roman" w:hAnsi="Times New Roman" w:cs="Times New Roman"/>
+        </w:rPr>
+      </w:pPr>
+    </w:p>
+    <w:p>
+      <w:pPr>
+        <w:ind w:firstLine="720"/>
+        <w:rPr>
+          <w:rFonts w:ascii="Times New Roman" w:hAnsi="Times New Roman" w:cs="Times New Roman"/>
+        </w:rPr>
+      </w:pPr>
+      <w:r>
+        <w:rPr>
+          <w:rFonts w:ascii="Times New Roman" w:hAnsi="Times New Roman" w:cs="Times New Roman"/>
+        </w:rPr>
+        <w:t xml:space="preserve">Once we had the environment setup, we began our development stage (actual coding). Since we are all beginners with Python, we had to understand the basics of it and try to implement the API offered by Alpha-Vantage. So far, we managed to graph and output data relevant to our indicators. On our User-interface side of the project, we have created the framework and we are waiting for further progress of the back-end before we advance. </w:t>
+      </w:r>
+    </w:p>
+    <w:p>
+      <w:pPr>
+        <w:tabs>
+          <w:tab w:val="left" w:pos="6060"/>
+        </w:tabs>
+        <w:rPr>
+          <w:rFonts w:ascii="Times New Roman" w:hAnsi="Times New Roman" w:cs="Times New Roman"/>
+        </w:rPr>
+      </w:pPr>
+    </w:p>
+    <w:p>
+      <w:pPr>
+        <w:tabs>
+          <w:tab w:val="left" w:pos="6060"/>
+        </w:tabs>
+        <w:rPr>
+          <w:rFonts w:ascii="Times New Roman" w:hAnsi="Times New Roman" w:cs="Times New Roman"/>
+          <w:b/>
+          <w:sz w:val="36"/>
+        </w:rPr>
+      </w:pPr>
+      <w:r>
+        <w:rPr>
+          <w:rFonts w:ascii="Times New Roman" w:hAnsi="Times New Roman" w:cs="Times New Roman"/>
+          <w:b/>
+          <w:sz w:val="36"/>
+        </w:rPr>
+        <w:t>What new information has come to light?</w:t>
+      </w:r>
+    </w:p>
+    <w:p>
+      <w:pPr>
+        <w:tabs>
+          <w:tab w:val="left" w:pos="6060"/>
+        </w:tabs>
+        <w:rPr>
+          <w:rFonts w:ascii="Times New Roman" w:hAnsi="Times New Roman" w:cs="Times New Roman"/>
+          <w:sz w:val="36"/>
+        </w:rPr>
+      </w:pPr>
+    </w:p>
+    <w:p>
+      <w:pPr>
+        <w:ind w:firstLine="720"/>
+        <w:rPr>
+          <w:rFonts w:ascii="Times New Roman" w:hAnsi="Times New Roman" w:cs="Times New Roman"/>
+        </w:rPr>
+      </w:pPr>
+      <w:r>
+        <w:rPr>
+          <w:rFonts w:ascii="Times New Roman" w:hAnsi="Times New Roman" w:cs="Times New Roman"/>
+        </w:rPr>
+        <w:t xml:space="preserve">Upon researching the Alpha-Vantage API, we have come to learn that some of the data retrieved may be unreliable/missing. Unfortunately, this is not something that we have access to and we will have to continue implementing this API. When we will finish implementing all our indicators, we will make sure to test the accuracy of the data. </w:t>
+      </w:r>
+    </w:p>
+    <w:p>
+      <w:pPr>
+        <w:tabs>
+          <w:tab w:val="left" w:pos="6060"/>
+        </w:tabs>
+        <w:rPr>
+          <w:rFonts w:ascii="Times New Roman" w:hAnsi="Times New Roman" w:cs="Times New Roman"/>
+        </w:rPr>
+      </w:pPr>
+    </w:p>
+    <w:p>
+      <w:pPr>
+        <w:tabs>
+          <w:tab w:val="left" w:pos="6060"/>
+        </w:tabs>
+        <w:rPr>
+          <w:rFonts w:ascii="Times New Roman" w:hAnsi="Times New Roman" w:cs="Times New Roman"/>
+        </w:rPr>
+      </w:pPr>
+      <w:r>
+        <w:rPr>
+          <w:rFonts w:ascii="Times New Roman" w:hAnsi="Times New Roman" w:cs="Times New Roman"/>
+        </w:rPr>
+        <w:lastRenderedPageBreak/>
+        <w:t>As we were discussing possible ways to synchronize the data obtained by our application with the user interface, we realized that there are many ways we can display our watch list. To avoid scope creep, we decided to start with a basic display that shows a sorted watch list based on our generated list.</w:t>
+      </w:r>
+    </w:p>
+    <w:p>
+      <w:pPr>
+        <w:tabs>
+          <w:tab w:val="left" w:pos="6060"/>
+        </w:tabs>
+        <w:rPr>
+          <w:rFonts w:ascii="Times New Roman" w:hAnsi="Times New Roman" w:cs="Times New Roman"/>
+          <w:sz w:val="36"/>
+        </w:rPr>
+      </w:pPr>
+    </w:p>
+    <w:p>
+      <w:pPr>
+        <w:tabs>
+          <w:tab w:val="left" w:pos="6060"/>
+        </w:tabs>
+        <w:rPr>
+          <w:rFonts w:ascii="Times New Roman" w:hAnsi="Times New Roman" w:cs="Times New Roman"/>
+          <w:sz w:val="36"/>
+        </w:rPr>
+      </w:pPr>
+    </w:p>
+    <w:p>
+      <w:pPr>
+        <w:tabs>
+          <w:tab w:val="left" w:pos="6060"/>
+        </w:tabs>
+        <w:rPr>
+          <w:rFonts w:ascii="Times New Roman" w:hAnsi="Times New Roman" w:cs="Times New Roman"/>
+          <w:b/>
+          <w:sz w:val="36"/>
+        </w:rPr>
+      </w:pPr>
+      <w:r>
+        <w:rPr>
+          <w:rFonts w:ascii="Times New Roman" w:hAnsi="Times New Roman" w:cs="Times New Roman"/>
+          <w:b/>
+          <w:sz w:val="36"/>
+        </w:rPr>
+        <w:t>What is the plan for next time?</w:t>
+      </w:r>
+    </w:p>
+    <w:p>
+      <w:pPr>
+        <w:tabs>
+          <w:tab w:val="left" w:pos="6060"/>
+        </w:tabs>
+        <w:rPr>
+          <w:rFonts w:ascii="Times New Roman" w:hAnsi="Times New Roman" w:cs="Times New Roman"/>
+          <w:b/>
+          <w:sz w:val="36"/>
+        </w:rPr>
+      </w:pPr>
+    </w:p>
+    <w:p>
+      <w:pPr>
+        <w:ind w:firstLine="720"/>
+        <w:rPr>
+          <w:rFonts w:ascii="Times New Roman" w:hAnsi="Times New Roman" w:cs="Times New Roman"/>
+        </w:rPr>
+      </w:pPr>
+      <w:r>
+        <w:rPr>
+          <w:rFonts w:ascii="Times New Roman" w:hAnsi="Times New Roman" w:cs="Times New Roman"/>
+        </w:rPr>
+        <w:t>For the next couple weeks, we will continue to explore the methods offered by Alpha Vantage and we will focus on the back-end development part of the project. We will try to obtain a list of companies and their associated indicators. Then, we will try to make a list of the companies that pass our index-based r</w:t>
+      </w:r>
       <w:bookmarkStart w:id="0" w:name="_GoBack"/>
       <w:bookmarkEnd w:id="0"/>
+      <w:r>
+        <w:rPr>
+          <w:rFonts w:ascii="Times New Roman" w:hAnsi="Times New Roman" w:cs="Times New Roman"/>
+        </w:rPr>
+        <w:t xml:space="preserve">equirements. </w:t>
+      </w:r>
+      <w:r>
+        <w:rPr>
+          <w:rFonts w:ascii="Times New Roman" w:hAnsi="Times New Roman" w:cs="Times New Roman"/>
+        </w:rPr>
+        <w:t>We will keep furthering our knowledge on</w:t>
+      </w:r>
+      <w:r>
+        <w:rPr>
+          <w:rFonts w:ascii="Times New Roman" w:hAnsi="Times New Roman" w:cs="Times New Roman"/>
+        </w:rPr>
+        <w:t xml:space="preserve"> </w:t>
+      </w:r>
+      <w:proofErr w:type="spellStart"/>
+      <w:r>
+        <w:rPr>
+          <w:rFonts w:ascii="Times New Roman" w:hAnsi="Times New Roman" w:cs="Times New Roman"/>
+        </w:rPr>
+        <w:t>G</w:t>
+      </w:r>
+      <w:r>
+        <w:rPr>
+          <w:rFonts w:ascii="Times New Roman" w:hAnsi="Times New Roman" w:cs="Times New Roman"/>
+        </w:rPr>
+        <w:t>it</w:t>
+      </w:r>
+      <w:proofErr w:type="spellEnd"/>
+      <w:r>
+        <w:rPr>
+          <w:rFonts w:ascii="Times New Roman" w:hAnsi="Times New Roman" w:cs="Times New Roman"/>
+        </w:rPr>
+        <w:t xml:space="preserve"> commands and </w:t>
+      </w:r>
+      <w:r>
+        <w:rPr>
+          <w:rFonts w:ascii="Times New Roman" w:hAnsi="Times New Roman" w:cs="Times New Roman"/>
+        </w:rPr>
+        <w:t xml:space="preserve">best practices of software engineering. So far, the agile approach is working properly so our team will meet frequently. Concerning the user interface, we will create a basic search bar and continue to create the “Watchlist” and “Generate” pages. </w:t>
+      </w:r>
+    </w:p>
+    <w:p>
+      <w:pPr>
+        <w:ind w:firstLine="720"/>
+        <w:rPr>
+          <w:rFonts w:ascii="Times New Roman" w:hAnsi="Times New Roman" w:cs="Times New Roman"/>
+        </w:rPr>
+      </w:pPr>
+    </w:p>
+    <w:p>
+      <w:pPr>
+        <w:tabs>
+          <w:tab w:val="left" w:pos="6060"/>
+        </w:tabs>
+        <w:rPr>
+          <w:rFonts w:ascii="Times New Roman" w:hAnsi="Times New Roman" w:cs="Times New Roman"/>
+          <w:b/>
+          <w:sz w:val="36"/>
+        </w:rPr>
+      </w:pPr>
+      <w:r>
+        <w:rPr>
+          <w:rFonts w:ascii="Times New Roman" w:hAnsi="Times New Roman" w:cs="Times New Roman"/>
+          <w:b/>
+          <w:sz w:val="36"/>
+        </w:rPr>
+        <w:t>Do we want feedback</w:t>
+      </w:r>
+      <w:r>
+        <w:rPr>
+          <w:rFonts w:ascii="Times New Roman" w:hAnsi="Times New Roman" w:cs="Times New Roman"/>
+          <w:b/>
+          <w:sz w:val="36"/>
+        </w:rPr>
+        <w:t>?</w:t>
+      </w:r>
+    </w:p>
+    <w:p>
+      <w:pPr>
+        <w:tabs>
+          <w:tab w:val="left" w:pos="6060"/>
+        </w:tabs>
+        <w:rPr>
+          <w:rFonts w:ascii="Times New Roman" w:hAnsi="Times New Roman" w:cs="Times New Roman"/>
+        </w:rPr>
+      </w:pPr>
+    </w:p>
+    <w:p>
+      <w:pPr>
+        <w:tabs>
+          <w:tab w:val="left" w:pos="6060"/>
+        </w:tabs>
+        <w:rPr>
+          <w:rFonts w:ascii="Times New Roman" w:hAnsi="Times New Roman" w:cs="Times New Roman"/>
+        </w:rPr>
+      </w:pPr>
+      <w:r>
+        <w:rPr>
+          <w:rFonts w:ascii="Times New Roman" w:hAnsi="Times New Roman" w:cs="Times New Roman"/>
+        </w:rPr>
+        <w:t>Yes, we would like to hear your feedback. Your opinion about our</w:t>
+      </w:r>
+      <w:r>
+        <w:rPr>
+          <w:rFonts w:ascii="Times New Roman" w:hAnsi="Times New Roman" w:cs="Times New Roman"/>
+        </w:rPr>
+        <w:t xml:space="preserve"> current</w:t>
+      </w:r>
+      <w:r>
+        <w:rPr>
+          <w:rFonts w:ascii="Times New Roman" w:hAnsi="Times New Roman" w:cs="Times New Roman"/>
+        </w:rPr>
+        <w:t xml:space="preserve"> software development approach would be very valuable. </w:t>
+      </w:r>
+    </w:p>
+    <w:p>
+      <w:pPr>
+        <w:ind w:firstLine="720"/>
+        <w:rPr>
+          <w:rFonts w:ascii="Times New Roman" w:hAnsi="Times New Roman" w:cs="Times New Roman"/>
+        </w:rPr>
+      </w:pPr>
     </w:p>
     <w:sectPr>
       <w:pgSz w:w="12240" w:h="15840"/>

</xml_diff>